<commit_message>
Added PHT in several files
</commit_message>
<xml_diff>
--- a/pandoc/word/rw-overview.docx
+++ b/pandoc/word/rw-overview.docx
@@ -21,108 +21,71 @@
         <w:pStyle w:val="NormaleWeb"/>
         <w:shd w:val="clear" w:color="auto" w:fill="FCFCFC"/>
         <w:spacing w:before="0" w:beforeAutospacing="0" w:after="0" w:afterAutospacing="0"/>
-        <w:rPr>
-          <w:lang w:val="en-US"/>
-        </w:rPr>
       </w:pPr>
       <w:r>
-        <w:rPr>
-          <w:lang w:val="en-US"/>
-        </w:rPr>
         <w:t>T</w:t>
       </w:r>
       <w:r>
-        <w:rPr>
-          <w:lang w:val="en-US"/>
-        </w:rPr>
         <w:t>his guide has been designed following an </w:t>
       </w:r>
       <w:r>
         <w:rPr>
           <w:rFonts w:eastAsiaTheme="majorEastAsia"/>
-          <w:lang w:val="en-US"/>
         </w:rPr>
         <w:t xml:space="preserve">incremental, </w:t>
       </w:r>
       <w:r>
         <w:rPr>
           <w:rFonts w:eastAsiaTheme="majorEastAsia"/>
-          <w:lang w:val="en-US"/>
         </w:rPr>
         <w:t>iterative,</w:t>
       </w:r>
       <w:r>
-        <w:rPr>
-          <w:lang w:val="en-US"/>
-        </w:rPr>
         <w:t> and </w:t>
       </w:r>
       <w:r>
         <w:rPr>
           <w:rFonts w:eastAsiaTheme="majorEastAsia"/>
-          <w:lang w:val="en-US"/>
         </w:rPr>
         <w:t>meet-in-the-middle</w:t>
       </w:r>
       <w:r>
         <w:rPr>
           <w:rFonts w:eastAsiaTheme="majorEastAsia"/>
-          <w:lang w:val="en-US"/>
         </w:rPr>
         <w:t xml:space="preserve"> approach</w:t>
       </w:r>
       <w:r>
         <w:rPr>
           <w:rFonts w:eastAsiaTheme="majorEastAsia"/>
-          <w:lang w:val="en-US"/>
         </w:rPr>
         <w:t xml:space="preserve">, considering different </w:t>
       </w:r>
       <w:r>
         <w:rPr>
           <w:rFonts w:eastAsiaTheme="majorEastAsia"/>
-          <w:lang w:val="en-US"/>
         </w:rPr>
         <w:t xml:space="preserve">kinds of study </w:t>
       </w:r>
       <w:r>
         <w:rPr>
           <w:rFonts w:eastAsiaTheme="majorEastAsia"/>
-          <w:lang w:val="en-US"/>
         </w:rPr>
         <w:t xml:space="preserve">cases </w:t>
       </w:r>
       <w:r>
-        <w:rPr>
-          <w:lang w:val="en-US"/>
-        </w:rPr>
         <w:t>as research studies, publications, sharing of health data and others</w:t>
       </w:r>
       <w:r>
-        <w:rPr>
-          <w:lang w:val="en-US"/>
-        </w:rPr>
         <w:t xml:space="preserve"> (see </w:t>
       </w:r>
       <w:hyperlink r:id="rId6" w:history="1">
         <w:r>
-          <w:rPr>
-            <w:lang w:val="en-US"/>
-          </w:rPr>
           <w:t>Methodology</w:t>
         </w:r>
       </w:hyperlink>
       <w:r>
-        <w:rPr>
-          <w:lang w:val="en-US"/>
-        </w:rPr>
-        <w:t xml:space="preserve"> </w:t>
-      </w:r>
-      <w:r>
-        <w:rPr>
-          <w:lang w:val="en-US"/>
-        </w:rPr>
-        <w:t>for more details).</w:t>
+        <w:t xml:space="preserve"> for more details).</w:t>
       </w:r>
     </w:p>
     <w:p>
@@ -130,36 +93,14 @@
         <w:pStyle w:val="NormaleWeb"/>
         <w:shd w:val="clear" w:color="auto" w:fill="FCFCFC"/>
         <w:spacing w:before="0" w:beforeAutospacing="0" w:after="0" w:afterAutospacing="0"/>
-        <w:rPr>
-          <w:rFonts w:ascii="Segoe UI" w:hAnsi="Segoe UI" w:cs="Segoe UI"/>
-          <w:color w:val="172B4D"/>
-          <w:sz w:val="21"/>
-          <w:szCs w:val="21"/>
-          <w:shd w:val="clear" w:color="auto" w:fill="FFFFFF"/>
-          <w:lang w:val="en-US"/>
-        </w:rPr>
       </w:pPr>
     </w:p>
     <w:p>
       <w:pPr>
         <w:shd w:val="clear" w:color="auto" w:fill="FFFFFF"/>
         <w:spacing w:before="150" w:after="0" w:line="240" w:lineRule="auto"/>
-        <w:rPr>
-          <w:rFonts w:ascii="Segoe UI" w:eastAsia="Times New Roman" w:hAnsi="Segoe UI" w:cs="Segoe UI"/>
-          <w:color w:val="172B4D"/>
-          <w:sz w:val="21"/>
-          <w:szCs w:val="21"/>
-          <w:lang w:val="en-US"/>
-        </w:rPr>
       </w:pPr>
       <w:r>
-        <w:rPr>
-          <w:rFonts w:ascii="Segoe UI" w:eastAsia="Times New Roman" w:hAnsi="Segoe UI" w:cs="Segoe UI"/>
-          <w:color w:val="172B4D"/>
-          <w:sz w:val="21"/>
-          <w:szCs w:val="21"/>
-          <w:lang w:val="en-US"/>
-        </w:rPr>
         <w:t>A selected set of these real-world cases (listed below) have been summarized for exemplary purposes, providing for each of them the following information:</w:t>
       </w:r>
     </w:p>
@@ -171,22 +112,8 @@
         </w:numPr>
         <w:shd w:val="clear" w:color="auto" w:fill="FFFFFF"/>
         <w:spacing w:before="100" w:beforeAutospacing="1" w:after="100" w:afterAutospacing="1" w:line="240" w:lineRule="auto"/>
-        <w:rPr>
-          <w:rFonts w:ascii="Segoe UI" w:eastAsia="Times New Roman" w:hAnsi="Segoe UI" w:cs="Segoe UI"/>
-          <w:color w:val="172B4D"/>
-          <w:sz w:val="21"/>
-          <w:szCs w:val="21"/>
-          <w:lang w:val="en-US"/>
-        </w:rPr>
       </w:pPr>
       <w:r>
-        <w:rPr>
-          <w:rFonts w:ascii="Segoe UI" w:eastAsia="Times New Roman" w:hAnsi="Segoe UI" w:cs="Segoe UI"/>
-          <w:color w:val="172B4D"/>
-          <w:sz w:val="21"/>
-          <w:szCs w:val="21"/>
-          <w:lang w:val="en-US"/>
-        </w:rPr>
         <w:t>A short description of the scenario</w:t>
       </w:r>
     </w:p>
@@ -198,22 +125,8 @@
         </w:numPr>
         <w:shd w:val="clear" w:color="auto" w:fill="FFFFFF"/>
         <w:spacing w:before="100" w:beforeAutospacing="1" w:after="100" w:afterAutospacing="1" w:line="240" w:lineRule="auto"/>
-        <w:rPr>
-          <w:rFonts w:ascii="Segoe UI" w:eastAsia="Times New Roman" w:hAnsi="Segoe UI" w:cs="Segoe UI"/>
-          <w:color w:val="172B4D"/>
-          <w:sz w:val="21"/>
-          <w:szCs w:val="21"/>
-          <w:lang w:val="en-US"/>
-        </w:rPr>
       </w:pPr>
       <w:r>
-        <w:rPr>
-          <w:rFonts w:ascii="Segoe UI" w:eastAsia="Times New Roman" w:hAnsi="Segoe UI" w:cs="Segoe UI"/>
-          <w:color w:val="172B4D"/>
-          <w:sz w:val="21"/>
-          <w:szCs w:val="21"/>
-          <w:lang w:val="en-US"/>
-        </w:rPr>
         <w:t>A summary of the main findings, gaps and lessons learned.</w:t>
       </w:r>
     </w:p>
@@ -225,22 +138,8 @@
         </w:numPr>
         <w:shd w:val="clear" w:color="auto" w:fill="FFFFFF"/>
         <w:spacing w:before="100" w:beforeAutospacing="1" w:after="100" w:afterAutospacing="1" w:line="240" w:lineRule="auto"/>
-        <w:rPr>
-          <w:rFonts w:ascii="Segoe UI" w:eastAsia="Times New Roman" w:hAnsi="Segoe UI" w:cs="Segoe UI"/>
-          <w:color w:val="172B4D"/>
-          <w:sz w:val="21"/>
-          <w:szCs w:val="21"/>
-          <w:lang w:val="en-US"/>
-        </w:rPr>
       </w:pPr>
       <w:r>
-        <w:rPr>
-          <w:rFonts w:ascii="Segoe UI" w:eastAsia="Times New Roman" w:hAnsi="Segoe UI" w:cs="Segoe UI"/>
-          <w:color w:val="172B4D"/>
-          <w:sz w:val="21"/>
-          <w:szCs w:val="21"/>
-          <w:lang w:val="en-US"/>
-        </w:rPr>
         <w:t>A description of where and how HL7 FHIR can be or has been used to better support the FAIR principles.</w:t>
       </w:r>
     </w:p>
@@ -248,22 +147,8 @@
       <w:pPr>
         <w:shd w:val="clear" w:color="auto" w:fill="FFFFFF"/>
         <w:spacing w:before="150" w:after="0" w:line="240" w:lineRule="auto"/>
-        <w:rPr>
-          <w:rFonts w:ascii="Segoe UI" w:eastAsia="Times New Roman" w:hAnsi="Segoe UI" w:cs="Segoe UI"/>
-          <w:color w:val="172B4D"/>
-          <w:sz w:val="21"/>
-          <w:szCs w:val="21"/>
-          <w:lang w:val="en-US"/>
-        </w:rPr>
       </w:pPr>
       <w:r>
-        <w:rPr>
-          <w:rFonts w:ascii="Segoe UI" w:eastAsia="Times New Roman" w:hAnsi="Segoe UI" w:cs="Segoe UI"/>
-          <w:color w:val="172B4D"/>
-          <w:sz w:val="21"/>
-          <w:szCs w:val="21"/>
-          <w:lang w:val="en-US"/>
-        </w:rPr>
         <w:t>The selected real-world cases are described in the following pages:</w:t>
       </w:r>
     </w:p>
@@ -276,22 +161,12 @@
         </w:numPr>
         <w:shd w:val="clear" w:color="auto" w:fill="FCFCFC"/>
         <w:spacing w:before="0" w:beforeAutospacing="0" w:after="0" w:afterAutospacing="0"/>
-        <w:rPr>
-          <w:lang w:val="en-US"/>
-        </w:rPr>
       </w:pPr>
       <w:r>
-        <w:rPr>
-          <w:lang w:val="en-US"/>
-        </w:rPr>
         <w:t xml:space="preserve">The </w:t>
       </w:r>
       <w:hyperlink r:id="rId7" w:history="1">
         <w:r>
-          <w:rPr>
-            <w:rStyle w:val="Collegamentoipertestuale"/>
-            <w:lang w:val="en-US"/>
-          </w:rPr>
           <w:t>FAIR4Health Project</w:t>
         </w:r>
       </w:hyperlink>
@@ -305,51 +180,17 @@
         </w:numPr>
         <w:shd w:val="clear" w:color="auto" w:fill="FCFCFC"/>
         <w:spacing w:after="0"/>
-        <w:rPr>
-          <w:lang w:val="en-US"/>
-        </w:rPr>
       </w:pPr>
       <w:r>
-        <w:rPr>
-          <w:lang w:val="en-US"/>
-        </w:rPr>
-        <w:t>Th</w:t>
-      </w:r>
-      <w:r>
-        <w:rPr>
-          <w:lang w:val="en-US"/>
-        </w:rPr>
-        <w:t xml:space="preserve">e </w:t>
+        <w:t xml:space="preserve">The </w:t>
       </w:r>
       <w:hyperlink r:id="rId8" w:history="1">
         <w:r>
-          <w:rPr>
-            <w:rStyle w:val="Collegamentoipertestuale"/>
-            <w:shd w:val="clear" w:color="auto" w:fill="FFFFFF"/>
-            <w:lang w:val="en-US"/>
-          </w:rPr>
           <w:t>Medical Information Mart for Intensive Care</w:t>
         </w:r>
       </w:hyperlink>
       <w:r>
-        <w:rPr>
-          <w:color w:val="000000"/>
-          <w:shd w:val="clear" w:color="auto" w:fill="FFFFFF"/>
-          <w:lang w:val="en-US"/>
-        </w:rPr>
-        <w:t xml:space="preserve"> (</w:t>
-      </w:r>
-      <w:r>
-        <w:rPr>
-          <w:lang w:val="en-US"/>
-        </w:rPr>
-        <w:t>MIMIC</w:t>
-      </w:r>
-      <w:r>
-        <w:rPr>
-          <w:lang w:val="en-US"/>
-        </w:rPr>
-        <w:t>)</w:t>
+        <w:t xml:space="preserve"> (MIMIC)</w:t>
       </w:r>
     </w:p>
     <w:p>
@@ -361,43 +202,17 @@
         </w:numPr>
         <w:shd w:val="clear" w:color="auto" w:fill="FCFCFC"/>
         <w:spacing w:after="0"/>
-        <w:rPr>
-          <w:lang w:val="en-US"/>
-        </w:rPr>
       </w:pPr>
       <w:r>
-        <w:rPr>
-          <w:lang w:val="en-US"/>
-        </w:rPr>
-        <w:t>Th</w:t>
-      </w:r>
-      <w:r>
-        <w:rPr>
-          <w:lang w:val="en-US"/>
-        </w:rPr>
-        <w:t xml:space="preserve">e </w:t>
+        <w:t xml:space="preserve">The </w:t>
       </w:r>
       <w:hyperlink r:id="rId9" w:history="1">
         <w:r>
-          <w:rPr>
-            <w:rStyle w:val="Collegamentoipertestuale"/>
-            <w:lang w:val="en-US"/>
-          </w:rPr>
           <w:t>Immunology Database and Analysis Portal</w:t>
         </w:r>
       </w:hyperlink>
       <w:r>
-        <w:rPr>
-          <w:rStyle w:val="Collegamentoipertestuale"/>
-          <w:lang w:val="en-US"/>
-        </w:rPr>
-        <w:t xml:space="preserve"> </w:t>
-      </w:r>
-      <w:r>
-        <w:rPr>
-          <w:lang w:val="en-US"/>
-        </w:rPr>
-        <w:t>(ImmPort)</w:t>
+        <w:t xml:space="preserve"> (ImmPort)</w:t>
       </w:r>
     </w:p>
     <w:p>
@@ -409,42 +224,17 @@
         </w:numPr>
         <w:shd w:val="clear" w:color="auto" w:fill="FCFCFC"/>
         <w:spacing w:after="0"/>
-        <w:rPr>
-          <w:lang w:val="en-US"/>
-        </w:rPr>
       </w:pPr>
       <w:r>
-        <w:rPr>
-          <w:lang w:val="en-US"/>
-        </w:rPr>
-        <w:t>Th</w:t>
-      </w:r>
-      <w:r>
-        <w:rPr>
-          <w:lang w:val="en-US"/>
-        </w:rPr>
-        <w:t xml:space="preserve">e </w:t>
+        <w:t xml:space="preserve">The </w:t>
       </w:r>
       <w:hyperlink r:id="rId10" w:history="1">
         <w:r>
-          <w:rPr>
-            <w:rStyle w:val="Collegamentoipertestuale"/>
-            <w:lang w:val="en-US"/>
-          </w:rPr>
           <w:t>Non-Invasive Multimodal Foetal ECG-Doppler Dataset for Antenatal Cardiology Research</w:t>
         </w:r>
       </w:hyperlink>
       <w:r>
-        <w:rPr>
-          <w:lang w:val="en-US"/>
-        </w:rPr>
-        <w:t xml:space="preserve"> </w:t>
-      </w:r>
-      <w:r>
-        <w:rPr>
-          <w:lang w:val="en-US"/>
-        </w:rPr>
-        <w:t>NInFEA</w:t>
+        <w:t xml:space="preserve"> NInFEA</w:t>
       </w:r>
     </w:p>
     <w:p>
@@ -456,29 +246,16 @@
         </w:numPr>
         <w:shd w:val="clear" w:color="auto" w:fill="FCFCFC"/>
         <w:spacing w:before="0" w:beforeAutospacing="0" w:after="0" w:afterAutospacing="0"/>
-        <w:rPr>
-          <w:lang w:val="en-US"/>
-        </w:rPr>
       </w:pPr>
       <w:r>
-        <w:rPr>
-          <w:lang w:val="en-US"/>
-        </w:rPr>
         <w:t xml:space="preserve">The </w:t>
       </w:r>
       <w:hyperlink r:id="rId11" w:history="1">
         <w:r>
-          <w:rPr>
-            <w:rStyle w:val="Collegamentoipertestuale"/>
-            <w:lang w:val="en-US"/>
-          </w:rPr>
           <w:t>Leipzig Health Atlas</w:t>
         </w:r>
       </w:hyperlink>
       <w:r>
-        <w:rPr>
-          <w:lang w:val="en-US"/>
-        </w:rPr>
         <w:t xml:space="preserve"> (LHA)</w:t>
       </w:r>
     </w:p>
@@ -491,25 +268,12 @@
         </w:numPr>
         <w:shd w:val="clear" w:color="auto" w:fill="FCFCFC"/>
         <w:spacing w:before="0" w:beforeAutospacing="0" w:after="0" w:afterAutospacing="0"/>
-        <w:rPr>
-          <w:rStyle w:val="Collegamentoipertestuale"/>
-          <w:color w:val="auto"/>
-          <w:u w:val="none"/>
-          <w:lang w:val="en-US"/>
-        </w:rPr>
       </w:pPr>
       <w:r>
-        <w:rPr>
-          <w:lang w:val="en-US"/>
-        </w:rPr>
         <w:t xml:space="preserve">The </w:t>
       </w:r>
       <w:hyperlink r:id="rId12" w:history="1">
         <w:r>
-          <w:rPr>
-            <w:rStyle w:val="Collegamentoipertestuale"/>
-            <w:lang w:val="en-US"/>
-          </w:rPr>
           <w:t>NFDI4Health consortia</w:t>
         </w:r>
       </w:hyperlink>
@@ -523,28 +287,38 @@
         </w:numPr>
         <w:shd w:val="clear" w:color="auto" w:fill="FCFCFC"/>
         <w:spacing w:before="0" w:beforeAutospacing="0" w:after="0" w:afterAutospacing="0" w:line="336" w:lineRule="atLeast"/>
-        <w:rPr>
-          <w:lang w:val="en-US"/>
-        </w:rPr>
       </w:pPr>
       <w:r>
-        <w:rPr>
-          <w:rFonts w:ascii="Verdana" w:hAnsi="Verdana"/>
-          <w:color w:val="333333"/>
-          <w:sz w:val="18"/>
-          <w:szCs w:val="18"/>
-        </w:rPr>
         <w:t>The </w:t>
       </w:r>
       <w:hyperlink r:id="rId13" w:history="1">
         <w:r>
           <w:rPr>
-            <w:rStyle w:val="Collegamentoipertestuale"/>
-            <w:rFonts w:ascii="Verdana" w:eastAsiaTheme="majorEastAsia" w:hAnsi="Verdana"/>
-            <w:sz w:val="18"/>
-            <w:szCs w:val="18"/>
+            <w:rFonts w:eastAsiaTheme="majorEastAsia"/>
           </w:rPr>
           <w:t>CEDAR</w:t>
+        </w:r>
+      </w:hyperlink>
+    </w:p>
+    <w:p>
+      <w:pPr>
+        <w:pStyle w:val="NormaleWeb"/>
+        <w:numPr>
+          <w:ilvl w:val="0"/>
+          <w:numId w:val="15"/>
+        </w:numPr>
+        <w:shd w:val="clear" w:color="auto" w:fill="FCFCFC"/>
+        <w:spacing w:before="0" w:beforeAutospacing="0" w:after="0" w:afterAutospacing="0" w:line="336" w:lineRule="atLeast"/>
+      </w:pPr>
+      <w:r>
+        <w:t xml:space="preserve">The </w:t>
+      </w:r>
+      <w:hyperlink r:id="rId14" w:history="1">
+        <w:r>
+          <w:rPr>
+            <w:rStyle w:val="Collegamentoipertestuale"/>
+          </w:rPr>
+          <w:t>Personal Health Train</w:t>
         </w:r>
       </w:hyperlink>
     </w:p>
@@ -3222,7 +2996,6 @@
   <w:style w:type="character" w:default="1" w:styleId="Carpredefinitoparagrafo">
     <w:name w:val="Default Paragraph Font"/>
     <w:uiPriority w:val="1"/>
-    <w:semiHidden/>
     <w:unhideWhenUsed/>
   </w:style>
   <w:style w:type="table" w:default="1" w:styleId="Tabellanormale">

</xml_diff>